<commit_message>
Updated L02 to request TINKERCAC Links
</commit_message>
<xml_diff>
--- a/docs/materials/Labs/L02-A-GatesIC.docx
+++ b/docs/materials/Labs/L02-A-GatesIC.docx
@@ -1944,6 +1944,47 @@
       </w:pPr>
       <w:r>
         <w:rPr>
+          <w:rFonts w:asciiTheme="minorHAnsi" w:hAnsiTheme="minorHAnsi" w:cstheme="minorHAnsi"/>
+        </w:rPr>
+        <w:t>Paste a link to your TINKERCAD circuit here.</w:t>
+      </w:r>
+    </w:p>
+    <w:p>
+      <w:pPr>
+        <w:rPr>
+          <w:rFonts w:asciiTheme="minorHAnsi" w:hAnsiTheme="minorHAnsi" w:cstheme="minorHAnsi"/>
+        </w:rPr>
+      </w:pPr>
+    </w:p>
+    <w:p>
+      <w:pPr>
+        <w:pBdr>
+          <w:top w:val="thinThickThinSmallGap" w:sz="24" w:space="4" w:color="0070C0"/>
+          <w:left w:val="thinThickThinSmallGap" w:sz="24" w:space="4" w:color="0070C0"/>
+          <w:bottom w:val="thinThickThinSmallGap" w:sz="24" w:space="4" w:color="0070C0"/>
+          <w:right w:val="thinThickThinSmallGap" w:sz="24" w:space="4" w:color="0070C0"/>
+        </w:pBdr>
+        <w:rPr>
+          <w:rFonts w:asciiTheme="minorHAnsi" w:hAnsiTheme="minorHAnsi" w:cstheme="minorHAnsi"/>
+        </w:rPr>
+      </w:pPr>
+    </w:p>
+    <w:p>
+      <w:pPr>
+        <w:jc w:val="center"/>
+        <w:rPr>
+          <w:rFonts w:asciiTheme="minorHAnsi" w:hAnsiTheme="minorHAnsi" w:cstheme="minorHAnsi"/>
+        </w:rPr>
+      </w:pPr>
+    </w:p>
+    <w:p>
+      <w:pPr>
+        <w:rPr>
+          <w:rFonts w:asciiTheme="minorHAnsi" w:hAnsiTheme="minorHAnsi" w:cstheme="minorHAnsi"/>
+        </w:rPr>
+      </w:pPr>
+      <w:r>
+        <w:rPr>
           <w:rFonts w:ascii="Apple Color Emoji" w:hAnsi="Apple Color Emoji" w:cs="Apple Color Emoji"/>
           <w:sz w:val="32"/>
           <w:szCs w:val="32"/>
@@ -2288,6 +2329,12 @@
     </w:p>
     <w:p>
       <w:pPr>
+        <w:pBdr>
+          <w:top w:val="thinThickThinSmallGap" w:sz="24" w:space="4" w:color="0070C0"/>
+          <w:left w:val="thinThickThinSmallGap" w:sz="24" w:space="4" w:color="0070C0"/>
+          <w:bottom w:val="thinThickThinSmallGap" w:sz="24" w:space="4" w:color="0070C0"/>
+          <w:right w:val="thinThickThinSmallGap" w:sz="24" w:space="4" w:color="0070C0"/>
+        </w:pBdr>
         <w:rPr>
           <w:rFonts w:asciiTheme="minorHAnsi" w:hAnsiTheme="minorHAnsi" w:cstheme="minorHAnsi"/>
           <w:i/>
@@ -2300,8 +2347,30 @@
           <w:i/>
           <w:iCs/>
         </w:rPr>
-        <w:t>Your answer for this question will be your TINKERCAD circuit.</w:t>
-      </w:r>
+        <w:t>Your answer for this question will be your TINKERCAD circuit</w:t>
+      </w:r>
+      <w:r>
+        <w:rPr>
+          <w:rFonts w:asciiTheme="minorHAnsi" w:hAnsiTheme="minorHAnsi" w:cstheme="minorHAnsi"/>
+          <w:i/>
+          <w:iCs/>
+        </w:rPr>
+        <w:t xml:space="preserve"> linked above.</w:t>
+      </w:r>
+    </w:p>
+    <w:p>
+      <w:pPr>
+        <w:rPr>
+          <w:rFonts w:asciiTheme="minorHAnsi" w:hAnsiTheme="minorHAnsi" w:cstheme="minorHAnsi"/>
+        </w:rPr>
+      </w:pPr>
+    </w:p>
+    <w:p>
+      <w:pPr>
+        <w:rPr>
+          <w:rFonts w:asciiTheme="minorHAnsi" w:hAnsiTheme="minorHAnsi" w:cstheme="minorHAnsi"/>
+        </w:rPr>
+      </w:pPr>
     </w:p>
     <w:p>
       <w:pPr>
@@ -3452,7 +3521,6 @@
         <w:rPr>
           <w:rFonts w:asciiTheme="minorHAnsi" w:hAnsiTheme="minorHAnsi" w:cstheme="minorHAnsi"/>
         </w:rPr>
-        <w:lastRenderedPageBreak/>
         <w:t>No answer is required here. Just ensure that your circuit works correctly before proceeding.</w:t>
       </w:r>
     </w:p>
@@ -3873,7 +3941,19 @@
     </w:p>
     <w:p>
       <w:pPr>
-        <w:jc w:val="center"/>
+        <w:rPr>
+          <w:rFonts w:asciiTheme="minorHAnsi" w:hAnsiTheme="minorHAnsi" w:cstheme="minorHAnsi"/>
+        </w:rPr>
+      </w:pPr>
+      <w:r>
+        <w:rPr>
+          <w:rFonts w:asciiTheme="minorHAnsi" w:hAnsiTheme="minorHAnsi" w:cstheme="minorHAnsi"/>
+        </w:rPr>
+        <w:t>Paste a link to your TINKERCAD circuit here.</w:t>
+      </w:r>
+    </w:p>
+    <w:p>
+      <w:pPr>
         <w:rPr>
           <w:rFonts w:asciiTheme="minorHAnsi" w:hAnsiTheme="minorHAnsi" w:cstheme="minorHAnsi"/>
         </w:rPr>
@@ -3889,18 +3969,8 @@
         </w:pBdr>
         <w:rPr>
           <w:rFonts w:asciiTheme="minorHAnsi" w:hAnsiTheme="minorHAnsi" w:cstheme="minorHAnsi"/>
-          <w:i/>
-          <w:iCs/>
-        </w:rPr>
-      </w:pPr>
-      <w:r>
-        <w:rPr>
-          <w:rFonts w:asciiTheme="minorHAnsi" w:hAnsiTheme="minorHAnsi" w:cstheme="minorHAnsi"/>
-          <w:i/>
-          <w:iCs/>
-        </w:rPr>
-        <w:t>Your answer for this question will be your TINKERCAD circuit.</w:t>
-      </w:r>
+        </w:rPr>
+      </w:pPr>
     </w:p>
     <w:p>
       <w:pPr>
@@ -5699,20 +5769,6 @@
         </w:rPr>
         <w:t>.</w:t>
       </w:r>
-      <w:r>
-        <w:rPr>
-          <w:rFonts w:asciiTheme="minorHAnsi" w:hAnsiTheme="minorHAnsi" w:cstheme="minorHAnsi"/>
-        </w:rPr>
-        <w:t xml:space="preserve"> </w:t>
-      </w:r>
-      <w:r>
-        <w:rPr>
-          <w:rFonts w:asciiTheme="minorHAnsi" w:hAnsiTheme="minorHAnsi" w:cstheme="minorHAnsi"/>
-          <w:i/>
-          <w:iCs/>
-        </w:rPr>
-        <w:t>No answer is required here.</w:t>
-      </w:r>
     </w:p>
     <w:p>
       <w:pPr>
@@ -5737,13 +5793,7 @@
         <w:rPr>
           <w:rFonts w:asciiTheme="minorHAnsi" w:hAnsiTheme="minorHAnsi" w:cstheme="minorHAnsi"/>
         </w:rPr>
-        <w:t xml:space="preserve">No answer is required </w:t>
-      </w:r>
-      <w:r>
-        <w:rPr>
-          <w:rFonts w:asciiTheme="minorHAnsi" w:hAnsiTheme="minorHAnsi" w:cstheme="minorHAnsi"/>
-        </w:rPr>
-        <w:t>here. Just ensure that your circuit works correctly before proceeding.</w:t>
+        <w:t>No answer is required here. Just ensure that your circuit works correctly before proceeding.</w:t>
       </w:r>
     </w:p>
     <w:p>
@@ -9328,6 +9378,26 @@
     </w:p>
     <w:p>
       <w:pPr>
+        <w:rPr>
+          <w:rFonts w:asciiTheme="minorHAnsi" w:hAnsiTheme="minorHAnsi" w:cstheme="minorHAnsi"/>
+        </w:rPr>
+      </w:pPr>
+      <w:r>
+        <w:rPr>
+          <w:rFonts w:asciiTheme="minorHAnsi" w:hAnsiTheme="minorHAnsi" w:cstheme="minorHAnsi"/>
+        </w:rPr>
+        <w:t>Paste a link to your TINKERCAD circuit here.</w:t>
+      </w:r>
+    </w:p>
+    <w:p>
+      <w:pPr>
+        <w:rPr>
+          <w:rFonts w:asciiTheme="minorHAnsi" w:hAnsiTheme="minorHAnsi" w:cstheme="minorHAnsi"/>
+        </w:rPr>
+      </w:pPr>
+    </w:p>
+    <w:p>
+      <w:pPr>
         <w:pBdr>
           <w:top w:val="thinThickThinSmallGap" w:sz="24" w:space="4" w:color="0070C0"/>
           <w:left w:val="thinThickThinSmallGap" w:sz="24" w:space="4" w:color="0070C0"/>
@@ -9336,18 +9406,8 @@
         </w:pBdr>
         <w:rPr>
           <w:rFonts w:asciiTheme="minorHAnsi" w:hAnsiTheme="minorHAnsi" w:cstheme="minorHAnsi"/>
-          <w:i/>
-          <w:iCs/>
-        </w:rPr>
-      </w:pPr>
-      <w:r>
-        <w:rPr>
-          <w:rFonts w:asciiTheme="minorHAnsi" w:hAnsiTheme="minorHAnsi" w:cstheme="minorHAnsi"/>
-          <w:i/>
-          <w:iCs/>
-        </w:rPr>
-        <w:t>Your answer for this question will be your TINKERCAD circuit.</w:t>
-      </w:r>
+        </w:rPr>
+      </w:pPr>
     </w:p>
     <w:p>
       <w:pPr>
@@ -9368,6 +9428,7 @@
           <w:sz w:val="32"/>
           <w:szCs w:val="32"/>
         </w:rPr>
+        <w:lastRenderedPageBreak/>
         <w:t>🔑</w:t>
       </w:r>
       <w:r>
@@ -11780,6 +11841,7 @@
         <w:rPr>
           <w:rFonts w:ascii="Courier" w:hAnsi="Courier" w:cstheme="minorHAnsi"/>
         </w:rPr>
+        <w:lastRenderedPageBreak/>
         <w:t xml:space="preserve">           </w:t>
       </w:r>
       <w:r>
@@ -11990,7 +12052,6 @@
         <w:rPr>
           <w:rFonts w:asciiTheme="minorHAnsi" w:hAnsiTheme="minorHAnsi" w:cstheme="minorHAnsi"/>
         </w:rPr>
-        <w:lastRenderedPageBreak/>
         <w:t>When we add 0 + 1 + 1 we get a</w:t>
       </w:r>
       <w:r>
@@ -15080,19 +15141,7 @@
         <w:rPr>
           <w:rFonts w:asciiTheme="minorHAnsi" w:hAnsiTheme="minorHAnsi" w:cstheme="minorHAnsi"/>
         </w:rPr>
-        <w:t>No answer is required here.</w:t>
-      </w:r>
-      <w:r>
-        <w:rPr>
-          <w:rFonts w:asciiTheme="minorHAnsi" w:hAnsiTheme="minorHAnsi" w:cstheme="minorHAnsi"/>
-        </w:rPr>
-        <w:t xml:space="preserve"> But have your instructor check your expressions so that you do not continue with an incorrect expression</w:t>
-      </w:r>
-      <w:r>
-        <w:rPr>
-          <w:rFonts w:asciiTheme="minorHAnsi" w:hAnsiTheme="minorHAnsi" w:cstheme="minorHAnsi"/>
-        </w:rPr>
-        <w:t>.</w:t>
+        <w:t>No answer is required here. But have your instructor check your expressions so that you do not continue with an incorrect expression.</w:t>
       </w:r>
     </w:p>
     <w:p>
@@ -15744,6 +15793,7 @@
           <w:rFonts w:asciiTheme="minorHAnsi" w:hAnsiTheme="minorHAnsi" w:cstheme="minorHAnsi"/>
           <w:noProof/>
         </w:rPr>
+        <w:lastRenderedPageBreak/>
         <w:drawing>
           <wp:inline distT="0" distB="0" distL="0" distR="0" wp14:anchorId="0D5C2560" wp14:editId="514A837A">
             <wp:extent cx="2473275" cy="1192695"/>
@@ -15791,6 +15841,26 @@
     </w:p>
     <w:p>
       <w:pPr>
+        <w:rPr>
+          <w:rFonts w:asciiTheme="minorHAnsi" w:hAnsiTheme="minorHAnsi" w:cstheme="minorHAnsi"/>
+        </w:rPr>
+      </w:pPr>
+      <w:r>
+        <w:rPr>
+          <w:rFonts w:asciiTheme="minorHAnsi" w:hAnsiTheme="minorHAnsi" w:cstheme="minorHAnsi"/>
+        </w:rPr>
+        <w:t>Paste a link to your TINKERCAD circuit here.</w:t>
+      </w:r>
+    </w:p>
+    <w:p>
+      <w:pPr>
+        <w:rPr>
+          <w:rFonts w:asciiTheme="minorHAnsi" w:hAnsiTheme="minorHAnsi" w:cstheme="minorHAnsi"/>
+        </w:rPr>
+      </w:pPr>
+    </w:p>
+    <w:p>
+      <w:pPr>
         <w:pBdr>
           <w:top w:val="thinThickThinSmallGap" w:sz="24" w:space="4" w:color="0070C0"/>
           <w:left w:val="thinThickThinSmallGap" w:sz="24" w:space="4" w:color="0070C0"/>
@@ -15799,37 +15869,26 @@
         </w:pBdr>
         <w:rPr>
           <w:rFonts w:asciiTheme="minorHAnsi" w:hAnsiTheme="minorHAnsi" w:cstheme="minorHAnsi"/>
-          <w:i/>
-          <w:iCs/>
-        </w:rPr>
-      </w:pPr>
-      <w:r>
-        <w:rPr>
-          <w:rFonts w:asciiTheme="minorHAnsi" w:hAnsiTheme="minorHAnsi" w:cstheme="minorHAnsi"/>
-          <w:i/>
-          <w:iCs/>
-        </w:rPr>
-        <w:t>Your answer for this question will be your TINKERCAD circuit.</w:t>
-      </w:r>
-    </w:p>
-    <w:p>
-      <w:pPr>
-        <w:rPr>
-          <w:rFonts w:asciiTheme="minorHAnsi" w:hAnsiTheme="minorHAnsi" w:cstheme="minorHAnsi"/>
-        </w:rPr>
-      </w:pPr>
-    </w:p>
-    <w:p>
-      <w:pPr>
-        <w:rPr>
-          <w:rFonts w:asciiTheme="minorHAnsi" w:hAnsiTheme="minorHAnsi" w:cstheme="minorHAnsi"/>
-        </w:rPr>
-      </w:pPr>
-      <w:r>
-        <w:rPr>
-          <w:rFonts w:asciiTheme="minorHAnsi" w:hAnsiTheme="minorHAnsi" w:cstheme="minorHAnsi"/>
-        </w:rPr>
-        <w:lastRenderedPageBreak/>
+        </w:rPr>
+      </w:pPr>
+    </w:p>
+    <w:p>
+      <w:pPr>
+        <w:rPr>
+          <w:rFonts w:asciiTheme="minorHAnsi" w:hAnsiTheme="minorHAnsi" w:cstheme="minorHAnsi"/>
+        </w:rPr>
+      </w:pPr>
+    </w:p>
+    <w:p>
+      <w:pPr>
+        <w:rPr>
+          <w:rFonts w:asciiTheme="minorHAnsi" w:hAnsiTheme="minorHAnsi" w:cstheme="minorHAnsi"/>
+        </w:rPr>
+      </w:pPr>
+      <w:r>
+        <w:rPr>
+          <w:rFonts w:asciiTheme="minorHAnsi" w:hAnsiTheme="minorHAnsi" w:cstheme="minorHAnsi"/>
+        </w:rPr>
         <w:t>2</w:t>
       </w:r>
       <w:r>
@@ -16215,7 +16274,15 @@
           <w:i/>
           <w:iCs/>
         </w:rPr>
-        <w:t>Your answer for this question will be your TINKERCAD circuit.</w:t>
+        <w:t>Your answer for this question will be your TINKERCAD circuit</w:t>
+      </w:r>
+      <w:r>
+        <w:rPr>
+          <w:rFonts w:asciiTheme="minorHAnsi" w:hAnsiTheme="minorHAnsi" w:cstheme="minorHAnsi"/>
+          <w:i/>
+          <w:iCs/>
+        </w:rPr>
+        <w:t xml:space="preserve"> linked above.</w:t>
       </w:r>
     </w:p>
     <w:p>
@@ -16359,13 +16426,7 @@
         <w:rPr>
           <w:rFonts w:asciiTheme="minorHAnsi" w:hAnsiTheme="minorHAnsi" w:cstheme="minorHAnsi"/>
         </w:rPr>
-        <w:t xml:space="preserve">No answer is required here. </w:t>
-      </w:r>
-      <w:r>
-        <w:rPr>
-          <w:rFonts w:asciiTheme="minorHAnsi" w:hAnsiTheme="minorHAnsi" w:cstheme="minorHAnsi"/>
-        </w:rPr>
-        <w:t>But you should ensure that your circuit is functioning correctly before going on.</w:t>
+        <w:t>No answer is required here. But you should ensure that your circuit is functioning correctly before going on.</w:t>
       </w:r>
     </w:p>
     <w:p>
@@ -16381,6 +16442,7 @@
         <w:rPr>
           <w:rFonts w:asciiTheme="minorHAnsi" w:hAnsiTheme="minorHAnsi" w:cstheme="minorHAnsi"/>
         </w:rPr>
+        <w:lastRenderedPageBreak/>
         <w:br/>
       </w:r>
       <w:r>
@@ -16747,7 +16809,6 @@
         <w:rPr>
           <w:rFonts w:asciiTheme="minorHAnsi" w:hAnsiTheme="minorHAnsi" w:cstheme="minorHAnsi"/>
         </w:rPr>
-        <w:lastRenderedPageBreak/>
         <w:t>You could use the design process we used above, but with 4 inputs</w:t>
       </w:r>
       <w:r>
@@ -17477,6 +17538,184 @@
     </w:p>
     <w:p>
       <w:pPr>
+        <w:rPr>
+          <w:rFonts w:asciiTheme="minorHAnsi" w:hAnsiTheme="minorHAnsi" w:cstheme="minorHAnsi"/>
+        </w:rPr>
+      </w:pPr>
+    </w:p>
+    <w:p>
+      <w:pPr>
+        <w:rPr>
+          <w:rFonts w:asciiTheme="minorHAnsi" w:hAnsiTheme="minorHAnsi" w:cstheme="minorHAnsi"/>
+        </w:rPr>
+      </w:pPr>
+      <w:r>
+        <w:rPr>
+          <w:rFonts w:asciiTheme="minorHAnsi" w:hAnsiTheme="minorHAnsi" w:cstheme="minorHAnsi"/>
+        </w:rPr>
+        <w:t xml:space="preserve">Hint: The subscripts indicate which copy of the circuit is being used. </w:t>
+      </w:r>
+      <w:proofErr w:type="gramStart"/>
+      <w:r>
+        <w:rPr>
+          <w:rFonts w:asciiTheme="minorHAnsi" w:hAnsiTheme="minorHAnsi" w:cstheme="minorHAnsi"/>
+        </w:rPr>
+        <w:t>E.g.</w:t>
+      </w:r>
+      <w:proofErr w:type="gramEnd"/>
+      <w:r>
+        <w:rPr>
+          <w:rFonts w:asciiTheme="minorHAnsi" w:hAnsiTheme="minorHAnsi" w:cstheme="minorHAnsi"/>
+        </w:rPr>
+        <w:t xml:space="preserve"> Y</w:t>
+      </w:r>
+      <w:r>
+        <w:rPr>
+          <w:rFonts w:asciiTheme="minorHAnsi" w:hAnsiTheme="minorHAnsi" w:cstheme="minorHAnsi"/>
+          <w:vertAlign w:val="subscript"/>
+        </w:rPr>
+        <w:t>0</w:t>
+      </w:r>
+      <w:r>
+        <w:rPr>
+          <w:rFonts w:asciiTheme="minorHAnsi" w:hAnsiTheme="minorHAnsi" w:cstheme="minorHAnsi"/>
+        </w:rPr>
+        <w:t>, Z</w:t>
+      </w:r>
+      <w:r>
+        <w:rPr>
+          <w:rFonts w:asciiTheme="minorHAnsi" w:hAnsiTheme="minorHAnsi" w:cstheme="minorHAnsi"/>
+          <w:vertAlign w:val="subscript"/>
+        </w:rPr>
+        <w:t>0</w:t>
+      </w:r>
+      <w:r>
+        <w:rPr>
+          <w:rFonts w:asciiTheme="minorHAnsi" w:hAnsiTheme="minorHAnsi" w:cstheme="minorHAnsi"/>
+        </w:rPr>
+        <w:t>, S</w:t>
+      </w:r>
+      <w:r>
+        <w:rPr>
+          <w:rFonts w:asciiTheme="minorHAnsi" w:hAnsiTheme="minorHAnsi" w:cstheme="minorHAnsi"/>
+          <w:vertAlign w:val="subscript"/>
+        </w:rPr>
+        <w:t>0</w:t>
+      </w:r>
+      <w:r>
+        <w:rPr>
+          <w:rFonts w:asciiTheme="minorHAnsi" w:hAnsiTheme="minorHAnsi" w:cstheme="minorHAnsi"/>
+        </w:rPr>
+        <w:t xml:space="preserve"> and C</w:t>
+      </w:r>
+      <w:r>
+        <w:rPr>
+          <w:rFonts w:asciiTheme="minorHAnsi" w:hAnsiTheme="minorHAnsi" w:cstheme="minorHAnsi"/>
+          <w:vertAlign w:val="subscript"/>
+        </w:rPr>
+        <w:t>0</w:t>
+      </w:r>
+      <w:r>
+        <w:rPr>
+          <w:rFonts w:asciiTheme="minorHAnsi" w:hAnsiTheme="minorHAnsi" w:cstheme="minorHAnsi"/>
+        </w:rPr>
+        <w:t xml:space="preserve"> are in one copy, and Y</w:t>
+      </w:r>
+      <w:r>
+        <w:rPr>
+          <w:rFonts w:asciiTheme="minorHAnsi" w:hAnsiTheme="minorHAnsi" w:cstheme="minorHAnsi"/>
+          <w:vertAlign w:val="subscript"/>
+        </w:rPr>
+        <w:t>1</w:t>
+      </w:r>
+      <w:r>
+        <w:rPr>
+          <w:rFonts w:asciiTheme="minorHAnsi" w:hAnsiTheme="minorHAnsi" w:cstheme="minorHAnsi"/>
+        </w:rPr>
+        <w:t>, Z</w:t>
+      </w:r>
+      <w:r>
+        <w:rPr>
+          <w:rFonts w:asciiTheme="minorHAnsi" w:hAnsiTheme="minorHAnsi" w:cstheme="minorHAnsi"/>
+          <w:vertAlign w:val="subscript"/>
+        </w:rPr>
+        <w:t>1</w:t>
+      </w:r>
+      <w:r>
+        <w:rPr>
+          <w:rFonts w:asciiTheme="minorHAnsi" w:hAnsiTheme="minorHAnsi" w:cstheme="minorHAnsi"/>
+        </w:rPr>
+        <w:t>, S</w:t>
+      </w:r>
+      <w:r>
+        <w:rPr>
+          <w:rFonts w:asciiTheme="minorHAnsi" w:hAnsiTheme="minorHAnsi" w:cstheme="minorHAnsi"/>
+          <w:vertAlign w:val="subscript"/>
+        </w:rPr>
+        <w:t>1</w:t>
+      </w:r>
+      <w:r>
+        <w:rPr>
+          <w:rFonts w:asciiTheme="minorHAnsi" w:hAnsiTheme="minorHAnsi" w:cstheme="minorHAnsi"/>
+        </w:rPr>
+        <w:t xml:space="preserve"> and C</w:t>
+      </w:r>
+      <w:r>
+        <w:rPr>
+          <w:rFonts w:asciiTheme="minorHAnsi" w:hAnsiTheme="minorHAnsi" w:cstheme="minorHAnsi"/>
+          <w:vertAlign w:val="subscript"/>
+        </w:rPr>
+        <w:t>1</w:t>
+      </w:r>
+      <w:r>
+        <w:rPr>
+          <w:rFonts w:asciiTheme="minorHAnsi" w:hAnsiTheme="minorHAnsi" w:cstheme="minorHAnsi"/>
+        </w:rPr>
+        <w:t xml:space="preserve"> are in the other.</w:t>
+      </w:r>
+    </w:p>
+    <w:p>
+      <w:pPr>
+        <w:rPr>
+          <w:rFonts w:asciiTheme="minorHAnsi" w:hAnsiTheme="minorHAnsi" w:cstheme="minorHAnsi"/>
+        </w:rPr>
+      </w:pPr>
+    </w:p>
+    <w:p>
+      <w:pPr>
+        <w:rPr>
+          <w:rFonts w:asciiTheme="minorHAnsi" w:hAnsiTheme="minorHAnsi" w:cstheme="minorHAnsi"/>
+        </w:rPr>
+      </w:pPr>
+      <w:r>
+        <w:rPr>
+          <w:rFonts w:asciiTheme="minorHAnsi" w:hAnsiTheme="minorHAnsi" w:cstheme="minorHAnsi"/>
+        </w:rPr>
+        <w:t>Paste a link to your TINKERCAD circuit here.</w:t>
+      </w:r>
+    </w:p>
+    <w:p>
+      <w:pPr>
+        <w:rPr>
+          <w:rFonts w:asciiTheme="minorHAnsi" w:hAnsiTheme="minorHAnsi" w:cstheme="minorHAnsi"/>
+        </w:rPr>
+      </w:pPr>
+    </w:p>
+    <w:p>
+      <w:pPr>
+        <w:pBdr>
+          <w:top w:val="thinThickThinSmallGap" w:sz="24" w:space="4" w:color="0070C0"/>
+          <w:left w:val="thinThickThinSmallGap" w:sz="24" w:space="4" w:color="0070C0"/>
+          <w:bottom w:val="thinThickThinSmallGap" w:sz="24" w:space="4" w:color="0070C0"/>
+          <w:right w:val="thinThickThinSmallGap" w:sz="24" w:space="4" w:color="0070C0"/>
+        </w:pBdr>
+        <w:rPr>
+          <w:rFonts w:asciiTheme="minorHAnsi" w:hAnsiTheme="minorHAnsi" w:cstheme="minorHAnsi"/>
+        </w:rPr>
+      </w:pPr>
+    </w:p>
+    <w:p>
+      <w:pPr>
         <w:pBdr>
           <w:bottom w:val="double" w:sz="6" w:space="1" w:color="auto"/>
         </w:pBdr>
@@ -17484,140 +17723,6 @@
           <w:rFonts w:asciiTheme="minorHAnsi" w:hAnsiTheme="minorHAnsi" w:cstheme="minorHAnsi"/>
         </w:rPr>
       </w:pPr>
-    </w:p>
-    <w:p>
-      <w:pPr>
-        <w:pBdr>
-          <w:bottom w:val="double" w:sz="6" w:space="1" w:color="auto"/>
-        </w:pBdr>
-        <w:rPr>
-          <w:rFonts w:asciiTheme="minorHAnsi" w:hAnsiTheme="minorHAnsi" w:cstheme="minorHAnsi"/>
-        </w:rPr>
-      </w:pPr>
-      <w:r>
-        <w:rPr>
-          <w:rFonts w:asciiTheme="minorHAnsi" w:hAnsiTheme="minorHAnsi" w:cstheme="minorHAnsi"/>
-        </w:rPr>
-        <w:t xml:space="preserve">Hint: The subscripts indicate which copy of the circuit is being used. </w:t>
-      </w:r>
-      <w:proofErr w:type="gramStart"/>
-      <w:r>
-        <w:rPr>
-          <w:rFonts w:asciiTheme="minorHAnsi" w:hAnsiTheme="minorHAnsi" w:cstheme="minorHAnsi"/>
-        </w:rPr>
-        <w:t>E.g.</w:t>
-      </w:r>
-      <w:proofErr w:type="gramEnd"/>
-      <w:r>
-        <w:rPr>
-          <w:rFonts w:asciiTheme="minorHAnsi" w:hAnsiTheme="minorHAnsi" w:cstheme="minorHAnsi"/>
-        </w:rPr>
-        <w:t xml:space="preserve"> Y</w:t>
-      </w:r>
-      <w:r>
-        <w:rPr>
-          <w:rFonts w:asciiTheme="minorHAnsi" w:hAnsiTheme="minorHAnsi" w:cstheme="minorHAnsi"/>
-          <w:vertAlign w:val="subscript"/>
-        </w:rPr>
-        <w:t>0</w:t>
-      </w:r>
-      <w:r>
-        <w:rPr>
-          <w:rFonts w:asciiTheme="minorHAnsi" w:hAnsiTheme="minorHAnsi" w:cstheme="minorHAnsi"/>
-        </w:rPr>
-        <w:t>, Z</w:t>
-      </w:r>
-      <w:r>
-        <w:rPr>
-          <w:rFonts w:asciiTheme="minorHAnsi" w:hAnsiTheme="minorHAnsi" w:cstheme="minorHAnsi"/>
-          <w:vertAlign w:val="subscript"/>
-        </w:rPr>
-        <w:t>0</w:t>
-      </w:r>
-      <w:r>
-        <w:rPr>
-          <w:rFonts w:asciiTheme="minorHAnsi" w:hAnsiTheme="minorHAnsi" w:cstheme="minorHAnsi"/>
-        </w:rPr>
-        <w:t>, S</w:t>
-      </w:r>
-      <w:r>
-        <w:rPr>
-          <w:rFonts w:asciiTheme="minorHAnsi" w:hAnsiTheme="minorHAnsi" w:cstheme="minorHAnsi"/>
-          <w:vertAlign w:val="subscript"/>
-        </w:rPr>
-        <w:t>0</w:t>
-      </w:r>
-      <w:r>
-        <w:rPr>
-          <w:rFonts w:asciiTheme="minorHAnsi" w:hAnsiTheme="minorHAnsi" w:cstheme="minorHAnsi"/>
-        </w:rPr>
-        <w:t xml:space="preserve"> and C</w:t>
-      </w:r>
-      <w:r>
-        <w:rPr>
-          <w:rFonts w:asciiTheme="minorHAnsi" w:hAnsiTheme="minorHAnsi" w:cstheme="minorHAnsi"/>
-          <w:vertAlign w:val="subscript"/>
-        </w:rPr>
-        <w:t>0</w:t>
-      </w:r>
-      <w:r>
-        <w:rPr>
-          <w:rFonts w:asciiTheme="minorHAnsi" w:hAnsiTheme="minorHAnsi" w:cstheme="minorHAnsi"/>
-        </w:rPr>
-        <w:t xml:space="preserve"> are in one copy, and Y</w:t>
-      </w:r>
-      <w:r>
-        <w:rPr>
-          <w:rFonts w:asciiTheme="minorHAnsi" w:hAnsiTheme="minorHAnsi" w:cstheme="minorHAnsi"/>
-          <w:vertAlign w:val="subscript"/>
-        </w:rPr>
-        <w:t>1</w:t>
-      </w:r>
-      <w:r>
-        <w:rPr>
-          <w:rFonts w:asciiTheme="minorHAnsi" w:hAnsiTheme="minorHAnsi" w:cstheme="minorHAnsi"/>
-        </w:rPr>
-        <w:t>, Z</w:t>
-      </w:r>
-      <w:r>
-        <w:rPr>
-          <w:rFonts w:asciiTheme="minorHAnsi" w:hAnsiTheme="minorHAnsi" w:cstheme="minorHAnsi"/>
-          <w:vertAlign w:val="subscript"/>
-        </w:rPr>
-        <w:t>1</w:t>
-      </w:r>
-      <w:r>
-        <w:rPr>
-          <w:rFonts w:asciiTheme="minorHAnsi" w:hAnsiTheme="minorHAnsi" w:cstheme="minorHAnsi"/>
-        </w:rPr>
-        <w:t>, S</w:t>
-      </w:r>
-      <w:r>
-        <w:rPr>
-          <w:rFonts w:asciiTheme="minorHAnsi" w:hAnsiTheme="minorHAnsi" w:cstheme="minorHAnsi"/>
-          <w:vertAlign w:val="subscript"/>
-        </w:rPr>
-        <w:t>1</w:t>
-      </w:r>
-      <w:r>
-        <w:rPr>
-          <w:rFonts w:asciiTheme="minorHAnsi" w:hAnsiTheme="minorHAnsi" w:cstheme="minorHAnsi"/>
-        </w:rPr>
-        <w:t xml:space="preserve"> and C</w:t>
-      </w:r>
-      <w:r>
-        <w:rPr>
-          <w:rFonts w:asciiTheme="minorHAnsi" w:hAnsiTheme="minorHAnsi" w:cstheme="minorHAnsi"/>
-          <w:vertAlign w:val="subscript"/>
-        </w:rPr>
-        <w:t>1</w:t>
-      </w:r>
-      <w:r>
-        <w:rPr>
-          <w:rFonts w:asciiTheme="minorHAnsi" w:hAnsiTheme="minorHAnsi" w:cstheme="minorHAnsi"/>
-        </w:rPr>
-        <w:t xml:space="preserve"> are in the other.</w:t>
-      </w:r>
     </w:p>
     <w:p>
       <w:pPr>

</xml_diff>

<commit_message>
Requested identites in L02 simplifications
</commit_message>
<xml_diff>
--- a/docs/materials/Labs/L02-A-GatesIC.docx
+++ b/docs/materials/Labs/L02-A-GatesIC.docx
@@ -9080,7 +9080,39 @@
         <w:rPr>
           <w:rFonts w:asciiTheme="minorHAnsi" w:hAnsiTheme="minorHAnsi" w:cstheme="minorHAnsi"/>
         </w:rPr>
-        <w:t>a NOR gate</w:t>
+        <w:t xml:space="preserve">a </w:t>
+      </w:r>
+      <w:r>
+        <w:rPr>
+          <w:rFonts w:asciiTheme="minorHAnsi" w:hAnsiTheme="minorHAnsi" w:cstheme="minorHAnsi"/>
+        </w:rPr>
+        <w:t xml:space="preserve">NOT, AND </w:t>
+      </w:r>
+      <w:proofErr w:type="spellStart"/>
+      <w:r>
+        <w:rPr>
+          <w:rFonts w:asciiTheme="minorHAnsi" w:hAnsiTheme="minorHAnsi" w:cstheme="minorHAnsi"/>
+        </w:rPr>
+        <w:t>and</w:t>
+      </w:r>
+      <w:proofErr w:type="spellEnd"/>
+      <w:r>
+        <w:rPr>
+          <w:rFonts w:asciiTheme="minorHAnsi" w:hAnsiTheme="minorHAnsi" w:cstheme="minorHAnsi"/>
+        </w:rPr>
+        <w:t xml:space="preserve"> </w:t>
+      </w:r>
+      <w:r>
+        <w:rPr>
+          <w:rFonts w:asciiTheme="minorHAnsi" w:hAnsiTheme="minorHAnsi" w:cstheme="minorHAnsi"/>
+        </w:rPr>
+        <w:t>NOR gate</w:t>
+      </w:r>
+      <w:r>
+        <w:rPr>
+          <w:rFonts w:asciiTheme="minorHAnsi" w:hAnsiTheme="minorHAnsi" w:cstheme="minorHAnsi"/>
+        </w:rPr>
+        <w:t>s</w:t>
       </w:r>
       <w:r>
         <w:rPr>
@@ -15179,7 +15211,13 @@
         <w:rPr>
           <w:rFonts w:asciiTheme="minorHAnsi" w:hAnsiTheme="minorHAnsi" w:cstheme="minorHAnsi"/>
         </w:rPr>
-        <w:t xml:space="preserve"> Show the steps you use, but it is not necessary to label the identity used at each step.</w:t>
+        <w:t xml:space="preserve"> </w:t>
+      </w:r>
+      <w:r>
+        <w:rPr>
+          <w:rFonts w:asciiTheme="minorHAnsi" w:hAnsiTheme="minorHAnsi" w:cstheme="minorHAnsi"/>
+        </w:rPr>
+        <w:t xml:space="preserve">Show the steps you use and label the identity used at each step.  </w:t>
       </w:r>
     </w:p>
     <w:p>

</xml_diff>

<commit_message>
Made L02 #24 optional
</commit_message>
<xml_diff>
--- a/docs/materials/Labs/L02-A-GatesIC.docx
+++ b/docs/materials/Labs/L02-A-GatesIC.docx
@@ -15326,7 +15326,19 @@
         <w:rPr>
           <w:rFonts w:asciiTheme="minorHAnsi" w:hAnsiTheme="minorHAnsi" w:cstheme="minorHAnsi"/>
         </w:rPr>
-        <w:t>ify the expression so that it uses only two XOR gates.</w:t>
+        <w:t xml:space="preserve">ify the expression </w:t>
+      </w:r>
+      <w:r>
+        <w:rPr>
+          <w:rFonts w:asciiTheme="minorHAnsi" w:hAnsiTheme="minorHAnsi" w:cstheme="minorHAnsi"/>
+        </w:rPr>
+        <w:t xml:space="preserve">for S </w:t>
+      </w:r>
+      <w:r>
+        <w:rPr>
+          <w:rFonts w:asciiTheme="minorHAnsi" w:hAnsiTheme="minorHAnsi" w:cstheme="minorHAnsi"/>
+        </w:rPr>
+        <w:t>so that it uses only two XOR gates.</w:t>
       </w:r>
     </w:p>
     <w:p>
@@ -16482,6 +16494,15 @@
         </w:rPr>
         <w:lastRenderedPageBreak/>
         <w:br/>
+      </w:r>
+      <w:r>
+        <w:rPr>
+          <w:rFonts w:asciiTheme="minorHAnsi" w:hAnsiTheme="minorHAnsi" w:cstheme="minorHAnsi"/>
+          <w:b/>
+          <w:bCs/>
+          <w:u w:val="single"/>
+        </w:rPr>
+        <w:t xml:space="preserve">Optional Extra: </w:t>
       </w:r>
       <w:r>
         <w:rPr>

</xml_diff>

<commit_message>
Small formatting update to L02
</commit_message>
<xml_diff>
--- a/docs/materials/Labs/L02-A-GatesIC.docx
+++ b/docs/materials/Labs/L02-A-GatesIC.docx
@@ -2357,20 +2357,6 @@
         </w:rPr>
         <w:t xml:space="preserve"> linked above.</w:t>
       </w:r>
-    </w:p>
-    <w:p>
-      <w:pPr>
-        <w:rPr>
-          <w:rFonts w:asciiTheme="minorHAnsi" w:hAnsiTheme="minorHAnsi" w:cstheme="minorHAnsi"/>
-        </w:rPr>
-      </w:pPr>
-    </w:p>
-    <w:p>
-      <w:pPr>
-        <w:rPr>
-          <w:rFonts w:asciiTheme="minorHAnsi" w:hAnsiTheme="minorHAnsi" w:cstheme="minorHAnsi"/>
-        </w:rPr>
-      </w:pPr>
     </w:p>
     <w:p>
       <w:pPr>
@@ -9460,7 +9446,6 @@
           <w:sz w:val="32"/>
           <w:szCs w:val="32"/>
         </w:rPr>
-        <w:lastRenderedPageBreak/>
         <w:t>🔑</w:t>
       </w:r>
       <w:r>
@@ -11873,135 +11858,135 @@
         <w:rPr>
           <w:rFonts w:ascii="Courier" w:hAnsi="Courier" w:cstheme="minorHAnsi"/>
         </w:rPr>
+        <w:t xml:space="preserve">           </w:t>
+      </w:r>
+      <w:r>
+        <w:rPr>
+          <w:rFonts w:ascii="Courier" w:hAnsi="Courier" w:cstheme="minorHAnsi"/>
+        </w:rPr>
+        <w:t>C</w:t>
+      </w:r>
+      <w:r>
+        <w:rPr>
+          <w:rFonts w:ascii="Courier" w:hAnsi="Courier" w:cstheme="minorHAnsi"/>
+        </w:rPr>
+        <w:t xml:space="preserve"> S</w:t>
+      </w:r>
+    </w:p>
+    <w:p>
+      <w:pPr>
+        <w:rPr>
+          <w:rFonts w:asciiTheme="minorHAnsi" w:hAnsiTheme="minorHAnsi" w:cstheme="minorHAnsi"/>
+        </w:rPr>
+      </w:pPr>
+    </w:p>
+    <w:p>
+      <w:pPr>
+        <w:rPr>
+          <w:rFonts w:asciiTheme="minorHAnsi" w:hAnsiTheme="minorHAnsi" w:cstheme="minorHAnsi"/>
+        </w:rPr>
+      </w:pPr>
+      <w:r>
+        <w:rPr>
+          <w:rFonts w:asciiTheme="minorHAnsi" w:hAnsiTheme="minorHAnsi" w:cstheme="minorHAnsi"/>
+        </w:rPr>
+        <w:t>For example,</w:t>
+      </w:r>
+      <w:r>
+        <w:rPr>
+          <w:rFonts w:asciiTheme="minorHAnsi" w:hAnsiTheme="minorHAnsi" w:cstheme="minorHAnsi"/>
+        </w:rPr>
+        <w:t xml:space="preserve"> if</w:t>
+      </w:r>
+      <w:r>
+        <w:rPr>
+          <w:rFonts w:asciiTheme="minorHAnsi" w:hAnsiTheme="minorHAnsi" w:cstheme="minorHAnsi"/>
+        </w:rPr>
+        <w:t xml:space="preserve"> </w:t>
+      </w:r>
+      <w:r>
+        <w:rPr>
+          <w:rFonts w:asciiTheme="minorHAnsi" w:hAnsiTheme="minorHAnsi" w:cstheme="minorHAnsi"/>
+        </w:rPr>
+        <w:t>X</w:t>
+      </w:r>
+      <w:r>
+        <w:rPr>
+          <w:rFonts w:asciiTheme="minorHAnsi" w:hAnsiTheme="minorHAnsi" w:cstheme="minorHAnsi"/>
+        </w:rPr>
+        <w:t>=0</w:t>
+      </w:r>
+      <w:r>
+        <w:rPr>
+          <w:rFonts w:asciiTheme="minorHAnsi" w:hAnsiTheme="minorHAnsi" w:cstheme="minorHAnsi"/>
+        </w:rPr>
+        <w:t>, Y=1</w:t>
+      </w:r>
+      <w:r>
+        <w:rPr>
+          <w:rFonts w:asciiTheme="minorHAnsi" w:hAnsiTheme="minorHAnsi" w:cstheme="minorHAnsi"/>
+        </w:rPr>
+        <w:t xml:space="preserve"> and </w:t>
+      </w:r>
+      <w:r>
+        <w:rPr>
+          <w:rFonts w:asciiTheme="minorHAnsi" w:hAnsiTheme="minorHAnsi" w:cstheme="minorHAnsi"/>
+        </w:rPr>
+        <w:t>Z</w:t>
+      </w:r>
+      <w:r>
+        <w:rPr>
+          <w:rFonts w:asciiTheme="minorHAnsi" w:hAnsiTheme="minorHAnsi" w:cstheme="minorHAnsi"/>
+        </w:rPr>
+        <w:t>=1</w:t>
+      </w:r>
+      <w:r>
+        <w:rPr>
+          <w:rFonts w:asciiTheme="minorHAnsi" w:hAnsiTheme="minorHAnsi" w:cstheme="minorHAnsi"/>
+        </w:rPr>
+        <w:t xml:space="preserve"> then the addition would be:</w:t>
+      </w:r>
+    </w:p>
+    <w:p>
+      <w:pPr>
+        <w:ind w:left="1080" w:firstLine="360"/>
+        <w:rPr>
+          <w:rFonts w:ascii="Courier" w:hAnsi="Courier" w:cstheme="minorHAnsi"/>
+        </w:rPr>
+      </w:pPr>
+    </w:p>
+    <w:p>
+      <w:pPr>
+        <w:ind w:left="1080" w:firstLine="360"/>
+        <w:rPr>
+          <w:rFonts w:ascii="Courier" w:hAnsi="Courier" w:cstheme="minorHAnsi"/>
+        </w:rPr>
+      </w:pPr>
+      <w:r>
+        <w:rPr>
+          <w:rFonts w:ascii="Courier" w:hAnsi="Courier" w:cstheme="minorHAnsi"/>
+        </w:rPr>
+        <w:t xml:space="preserve">   </w:t>
+      </w:r>
+      <w:r>
+        <w:rPr>
+          <w:rFonts w:ascii="Courier" w:hAnsi="Courier" w:cstheme="minorHAnsi"/>
+        </w:rPr>
+        <w:t>0</w:t>
+      </w:r>
+    </w:p>
+    <w:p>
+      <w:pPr>
+        <w:ind w:left="1080" w:firstLine="360"/>
+        <w:rPr>
+          <w:rFonts w:ascii="Courier" w:hAnsi="Courier" w:cstheme="minorHAnsi"/>
+        </w:rPr>
+      </w:pPr>
+      <w:r>
+        <w:rPr>
+          <w:rFonts w:ascii="Courier" w:hAnsi="Courier" w:cstheme="minorHAnsi"/>
+        </w:rPr>
         <w:lastRenderedPageBreak/>
-        <w:t xml:space="preserve">           </w:t>
-      </w:r>
-      <w:r>
-        <w:rPr>
-          <w:rFonts w:ascii="Courier" w:hAnsi="Courier" w:cstheme="minorHAnsi"/>
-        </w:rPr>
-        <w:t>C</w:t>
-      </w:r>
-      <w:r>
-        <w:rPr>
-          <w:rFonts w:ascii="Courier" w:hAnsi="Courier" w:cstheme="minorHAnsi"/>
-        </w:rPr>
-        <w:t xml:space="preserve"> S</w:t>
-      </w:r>
-    </w:p>
-    <w:p>
-      <w:pPr>
-        <w:rPr>
-          <w:rFonts w:asciiTheme="minorHAnsi" w:hAnsiTheme="minorHAnsi" w:cstheme="minorHAnsi"/>
-        </w:rPr>
-      </w:pPr>
-    </w:p>
-    <w:p>
-      <w:pPr>
-        <w:rPr>
-          <w:rFonts w:asciiTheme="minorHAnsi" w:hAnsiTheme="minorHAnsi" w:cstheme="minorHAnsi"/>
-        </w:rPr>
-      </w:pPr>
-      <w:r>
-        <w:rPr>
-          <w:rFonts w:asciiTheme="minorHAnsi" w:hAnsiTheme="minorHAnsi" w:cstheme="minorHAnsi"/>
-        </w:rPr>
-        <w:t>For example,</w:t>
-      </w:r>
-      <w:r>
-        <w:rPr>
-          <w:rFonts w:asciiTheme="minorHAnsi" w:hAnsiTheme="minorHAnsi" w:cstheme="minorHAnsi"/>
-        </w:rPr>
-        <w:t xml:space="preserve"> if</w:t>
-      </w:r>
-      <w:r>
-        <w:rPr>
-          <w:rFonts w:asciiTheme="minorHAnsi" w:hAnsiTheme="minorHAnsi" w:cstheme="minorHAnsi"/>
-        </w:rPr>
-        <w:t xml:space="preserve"> </w:t>
-      </w:r>
-      <w:r>
-        <w:rPr>
-          <w:rFonts w:asciiTheme="minorHAnsi" w:hAnsiTheme="minorHAnsi" w:cstheme="minorHAnsi"/>
-        </w:rPr>
-        <w:t>X</w:t>
-      </w:r>
-      <w:r>
-        <w:rPr>
-          <w:rFonts w:asciiTheme="minorHAnsi" w:hAnsiTheme="minorHAnsi" w:cstheme="minorHAnsi"/>
-        </w:rPr>
-        <w:t>=0</w:t>
-      </w:r>
-      <w:r>
-        <w:rPr>
-          <w:rFonts w:asciiTheme="minorHAnsi" w:hAnsiTheme="minorHAnsi" w:cstheme="minorHAnsi"/>
-        </w:rPr>
-        <w:t>, Y=1</w:t>
-      </w:r>
-      <w:r>
-        <w:rPr>
-          <w:rFonts w:asciiTheme="minorHAnsi" w:hAnsiTheme="minorHAnsi" w:cstheme="minorHAnsi"/>
-        </w:rPr>
-        <w:t xml:space="preserve"> and </w:t>
-      </w:r>
-      <w:r>
-        <w:rPr>
-          <w:rFonts w:asciiTheme="minorHAnsi" w:hAnsiTheme="minorHAnsi" w:cstheme="minorHAnsi"/>
-        </w:rPr>
-        <w:t>Z</w:t>
-      </w:r>
-      <w:r>
-        <w:rPr>
-          <w:rFonts w:asciiTheme="minorHAnsi" w:hAnsiTheme="minorHAnsi" w:cstheme="minorHAnsi"/>
-        </w:rPr>
-        <w:t>=1</w:t>
-      </w:r>
-      <w:r>
-        <w:rPr>
-          <w:rFonts w:asciiTheme="minorHAnsi" w:hAnsiTheme="minorHAnsi" w:cstheme="minorHAnsi"/>
-        </w:rPr>
-        <w:t xml:space="preserve"> then the addition would be:</w:t>
-      </w:r>
-    </w:p>
-    <w:p>
-      <w:pPr>
-        <w:ind w:left="1080" w:firstLine="360"/>
-        <w:rPr>
-          <w:rFonts w:ascii="Courier" w:hAnsi="Courier" w:cstheme="minorHAnsi"/>
-        </w:rPr>
-      </w:pPr>
-    </w:p>
-    <w:p>
-      <w:pPr>
-        <w:ind w:left="1080" w:firstLine="360"/>
-        <w:rPr>
-          <w:rFonts w:ascii="Courier" w:hAnsi="Courier" w:cstheme="minorHAnsi"/>
-        </w:rPr>
-      </w:pPr>
-      <w:r>
-        <w:rPr>
-          <w:rFonts w:ascii="Courier" w:hAnsi="Courier" w:cstheme="minorHAnsi"/>
-        </w:rPr>
-        <w:t xml:space="preserve">   </w:t>
-      </w:r>
-      <w:r>
-        <w:rPr>
-          <w:rFonts w:ascii="Courier" w:hAnsi="Courier" w:cstheme="minorHAnsi"/>
-        </w:rPr>
-        <w:t>0</w:t>
-      </w:r>
-    </w:p>
-    <w:p>
-      <w:pPr>
-        <w:ind w:left="1080" w:firstLine="360"/>
-        <w:rPr>
-          <w:rFonts w:ascii="Courier" w:hAnsi="Courier" w:cstheme="minorHAnsi"/>
-        </w:rPr>
-      </w:pPr>
-      <w:r>
-        <w:rPr>
-          <w:rFonts w:ascii="Courier" w:hAnsi="Courier" w:cstheme="minorHAnsi"/>
-        </w:rPr>
         <w:t xml:space="preserve">   </w:t>
       </w:r>
       <w:r>
@@ -15843,7 +15828,6 @@
           <w:rFonts w:asciiTheme="minorHAnsi" w:hAnsiTheme="minorHAnsi" w:cstheme="minorHAnsi"/>
           <w:noProof/>
         </w:rPr>
-        <w:lastRenderedPageBreak/>
         <w:drawing>
           <wp:inline distT="0" distB="0" distL="0" distR="0" wp14:anchorId="0D5C2560" wp14:editId="514A837A">
             <wp:extent cx="2473275" cy="1192695"/>
@@ -16492,7 +16476,6 @@
         <w:rPr>
           <w:rFonts w:asciiTheme="minorHAnsi" w:hAnsiTheme="minorHAnsi" w:cstheme="minorHAnsi"/>
         </w:rPr>
-        <w:lastRenderedPageBreak/>
         <w:br/>
       </w:r>
       <w:r>
@@ -16676,6 +16659,7 @@
         <w:rPr>
           <w:rFonts w:ascii="Courier" w:hAnsi="Courier" w:cstheme="minorHAnsi"/>
         </w:rPr>
+        <w:lastRenderedPageBreak/>
         <w:t xml:space="preserve">   </w:t>
       </w:r>
       <w:r>
@@ -18881,6 +18865,7 @@
   <w:style w:type="character" w:default="1" w:styleId="DefaultParagraphFont">
     <w:name w:val="Default Paragraph Font"/>
     <w:uiPriority w:val="1"/>
+    <w:semiHidden/>
     <w:unhideWhenUsed/>
   </w:style>
   <w:style w:type="table" w:default="1" w:styleId="TableNormal">

</xml_diff>